<commit_message>
new Updated with AI and Updated Document
</commit_message>
<xml_diff>
--- a/assets/templates/Temp.docx
+++ b/assets/templates/Temp.docx
@@ -3,6 +3,9 @@
 <w:document xmlns:wpc="http://schemas.microsoft.com/office/word/2010/wordprocessingCanvas" xmlns:mc="http://schemas.openxmlformats.org/markup-compatibility/2006" xmlns:o="urn:schemas-microsoft-com:office:office" xmlns:r="http://schemas.openxmlformats.org/officeDocument/2006/relationships" xmlns:m="http://schemas.openxmlformats.org/officeDocument/2006/math" xmlns:v="urn:schemas-microsoft-com:vml" xmlns:wp14="http://schemas.microsoft.com/office/word/2010/wordprocessingDrawing" xmlns:wp="http://schemas.openxmlformats.org/drawingml/2006/wordprocessingDrawing" xmlns:w10="urn:schemas-microsoft-com:office:word" xmlns:w="http://schemas.openxmlformats.org/wordprocessingml/2006/main" xmlns:w14="http://schemas.microsoft.com/office/word/2010/wordml" xmlns:w15="http://schemas.microsoft.com/office/word/2012/wordml" xmlns:wpg="http://schemas.microsoft.com/office/word/2010/wordprocessingGroup" xmlns:wpi="http://schemas.microsoft.com/office/word/2010/wordprocessingInk" xmlns:wne="http://schemas.microsoft.com/office/word/2006/wordml" xmlns:wps="http://schemas.microsoft.com/office/word/2010/wordprocessingShape" mc:Ignorable="w14 w15 wp14">
   <w:body>
     <w:p>
+      <w:pPr>
+        <w:pStyle w:val="Heading2"/>
+      </w:pPr>
       <w:bookmarkStart w:id="0" w:name="_GoBack"/>
       <w:bookmarkEnd w:id="0"/>
     </w:p>
@@ -6489,13 +6492,12 @@
     <w:link w:val="Heading2Char"/>
     <w:uiPriority w:val="1"/>
     <w:qFormat/>
-    <w:rsid w:val="008E3D86"/>
+    <w:rsid w:val="00B160D7"/>
     <w:pPr>
       <w:widowControl w:val="0"/>
       <w:autoSpaceDE w:val="0"/>
       <w:autoSpaceDN w:val="0"/>
       <w:spacing w:after="0" w:line="240" w:lineRule="auto"/>
-      <w:ind w:left="560"/>
       <w:outlineLvl w:val="1"/>
     </w:pPr>
     <w:rPr>
@@ -6688,7 +6690,7 @@
     <w:basedOn w:val="DefaultParagraphFont"/>
     <w:link w:val="Heading2"/>
     <w:uiPriority w:val="1"/>
-    <w:rsid w:val="008E3D86"/>
+    <w:rsid w:val="00B160D7"/>
     <w:rPr>
       <w:rFonts w:ascii="Times New Roman" w:eastAsia="Times New Roman" w:hAnsi="Times New Roman" w:cs="Times New Roman"/>
       <w:color w:val="ED7D31" w:themeColor="accent2"/>
@@ -7097,6 +7099,875 @@
       <w:color w:val="808080"/>
     </w:rPr>
   </w:style>
+  <w:style w:type="table" w:styleId="GridTable1Light-Accent2">
+    <w:name w:val="Grid Table 1 Light Accent 2"/>
+    <w:basedOn w:val="TableNormal"/>
+    <w:uiPriority w:val="46"/>
+    <w:rsid w:val="00B160D7"/>
+    <w:pPr>
+      <w:spacing w:after="0" w:line="240" w:lineRule="auto"/>
+    </w:pPr>
+    <w:tblPr>
+      <w:tblStyleRowBandSize w:val="1"/>
+      <w:tblStyleColBandSize w:val="1"/>
+      <w:tblInd w:w="0" w:type="dxa"/>
+      <w:tblBorders>
+        <w:top w:val="single" w:sz="4" w:space="0" w:color="F7CAAC" w:themeColor="accent2" w:themeTint="66"/>
+        <w:left w:val="single" w:sz="4" w:space="0" w:color="F7CAAC" w:themeColor="accent2" w:themeTint="66"/>
+        <w:bottom w:val="single" w:sz="4" w:space="0" w:color="F7CAAC" w:themeColor="accent2" w:themeTint="66"/>
+        <w:right w:val="single" w:sz="4" w:space="0" w:color="F7CAAC" w:themeColor="accent2" w:themeTint="66"/>
+        <w:insideH w:val="single" w:sz="4" w:space="0" w:color="F7CAAC" w:themeColor="accent2" w:themeTint="66"/>
+        <w:insideV w:val="single" w:sz="4" w:space="0" w:color="F7CAAC" w:themeColor="accent2" w:themeTint="66"/>
+      </w:tblBorders>
+      <w:tblCellMar>
+        <w:top w:w="0" w:type="dxa"/>
+        <w:left w:w="108" w:type="dxa"/>
+        <w:bottom w:w="0" w:type="dxa"/>
+        <w:right w:w="108" w:type="dxa"/>
+      </w:tblCellMar>
+    </w:tblPr>
+    <w:tblStylePr w:type="firstRow">
+      <w:rPr>
+        <w:b/>
+        <w:bCs/>
+      </w:rPr>
+      <w:tblPr/>
+      <w:tcPr>
+        <w:tcBorders>
+          <w:bottom w:val="single" w:sz="12" w:space="0" w:color="F4B083" w:themeColor="accent2" w:themeTint="99"/>
+        </w:tcBorders>
+      </w:tcPr>
+    </w:tblStylePr>
+    <w:tblStylePr w:type="lastRow">
+      <w:rPr>
+        <w:b/>
+        <w:bCs/>
+      </w:rPr>
+      <w:tblPr/>
+      <w:tcPr>
+        <w:tcBorders>
+          <w:top w:val="double" w:sz="2" w:space="0" w:color="F4B083" w:themeColor="accent2" w:themeTint="99"/>
+        </w:tcBorders>
+      </w:tcPr>
+    </w:tblStylePr>
+    <w:tblStylePr w:type="firstCol">
+      <w:rPr>
+        <w:b/>
+        <w:bCs/>
+      </w:rPr>
+    </w:tblStylePr>
+    <w:tblStylePr w:type="lastCol">
+      <w:rPr>
+        <w:b/>
+        <w:bCs/>
+      </w:rPr>
+    </w:tblStylePr>
+  </w:style>
+  <w:style w:type="table" w:customStyle="1" w:styleId="CustomTableStyle">
+    <w:name w:val="CustomTableStyle"/>
+    <w:basedOn w:val="ListTable4-Accent2"/>
+    <w:uiPriority w:val="99"/>
+    <w:rsid w:val="00FF7700"/>
+    <w:tblPr>
+      <w:tblStyleRowBandSize w:val="1"/>
+      <w:tblStyleColBandSize w:val="1"/>
+      <w:tblInd w:w="0" w:type="dxa"/>
+      <w:tblBorders>
+        <w:top w:val="single" w:sz="4" w:space="0" w:color="auto"/>
+        <w:left w:val="single" w:sz="4" w:space="0" w:color="auto"/>
+        <w:bottom w:val="single" w:sz="4" w:space="0" w:color="auto"/>
+        <w:right w:val="single" w:sz="4" w:space="0" w:color="auto"/>
+        <w:insideH w:val="single" w:sz="4" w:space="0" w:color="auto"/>
+        <w:insideV w:val="single" w:sz="4" w:space="0" w:color="auto"/>
+      </w:tblBorders>
+      <w:tblCellMar>
+        <w:top w:w="0" w:type="dxa"/>
+        <w:left w:w="108" w:type="dxa"/>
+        <w:bottom w:w="0" w:type="dxa"/>
+        <w:right w:w="108" w:type="dxa"/>
+      </w:tblCellMar>
+    </w:tblPr>
+    <w:tblStylePr w:type="firstRow">
+      <w:rPr>
+        <w:b/>
+        <w:bCs/>
+        <w:color w:val="FFFFFF" w:themeColor="background1"/>
+      </w:rPr>
+      <w:tblPr/>
+      <w:tcPr>
+        <w:tcBorders>
+          <w:top w:val="single" w:sz="4" w:space="0" w:color="ED7D31" w:themeColor="accent2"/>
+          <w:left w:val="single" w:sz="4" w:space="0" w:color="ED7D31" w:themeColor="accent2"/>
+          <w:bottom w:val="single" w:sz="4" w:space="0" w:color="ED7D31" w:themeColor="accent2"/>
+          <w:right w:val="single" w:sz="4" w:space="0" w:color="ED7D31" w:themeColor="accent2"/>
+          <w:insideH w:val="nil"/>
+        </w:tcBorders>
+        <w:shd w:val="clear" w:color="auto" w:fill="ED7D31" w:themeFill="accent2"/>
+      </w:tcPr>
+    </w:tblStylePr>
+    <w:tblStylePr w:type="lastRow">
+      <w:rPr>
+        <w:b/>
+        <w:bCs/>
+      </w:rPr>
+      <w:tblPr/>
+      <w:tcPr>
+        <w:tcBorders>
+          <w:top w:val="double" w:sz="4" w:space="0" w:color="F4B083" w:themeColor="accent2" w:themeTint="99"/>
+        </w:tcBorders>
+      </w:tcPr>
+    </w:tblStylePr>
+    <w:tblStylePr w:type="firstCol">
+      <w:rPr>
+        <w:b/>
+        <w:bCs/>
+      </w:rPr>
+    </w:tblStylePr>
+    <w:tblStylePr w:type="lastCol">
+      <w:rPr>
+        <w:b/>
+        <w:bCs/>
+      </w:rPr>
+    </w:tblStylePr>
+    <w:tblStylePr w:type="band1Vert">
+      <w:tblPr/>
+      <w:tcPr>
+        <w:shd w:val="clear" w:color="auto" w:fill="FBE4D5" w:themeFill="accent2" w:themeFillTint="33"/>
+      </w:tcPr>
+    </w:tblStylePr>
+    <w:tblStylePr w:type="band1Horz">
+      <w:tblPr/>
+      <w:tcPr>
+        <w:shd w:val="clear" w:color="auto" w:fill="FBE4D5" w:themeFill="accent2" w:themeFillTint="33"/>
+      </w:tcPr>
+    </w:tblStylePr>
+  </w:style>
+  <w:style w:type="table" w:styleId="GridTable4-Accent2">
+    <w:name w:val="Grid Table 4 Accent 2"/>
+    <w:basedOn w:val="TableNormal"/>
+    <w:uiPriority w:val="49"/>
+    <w:rsid w:val="00FF7700"/>
+    <w:pPr>
+      <w:spacing w:after="0" w:line="240" w:lineRule="auto"/>
+    </w:pPr>
+    <w:tblPr>
+      <w:tblStyleRowBandSize w:val="1"/>
+      <w:tblStyleColBandSize w:val="1"/>
+      <w:tblInd w:w="0" w:type="dxa"/>
+      <w:tblBorders>
+        <w:top w:val="single" w:sz="4" w:space="0" w:color="F4B083" w:themeColor="accent2" w:themeTint="99"/>
+        <w:left w:val="single" w:sz="4" w:space="0" w:color="F4B083" w:themeColor="accent2" w:themeTint="99"/>
+        <w:bottom w:val="single" w:sz="4" w:space="0" w:color="F4B083" w:themeColor="accent2" w:themeTint="99"/>
+        <w:right w:val="single" w:sz="4" w:space="0" w:color="F4B083" w:themeColor="accent2" w:themeTint="99"/>
+        <w:insideH w:val="single" w:sz="4" w:space="0" w:color="F4B083" w:themeColor="accent2" w:themeTint="99"/>
+        <w:insideV w:val="single" w:sz="4" w:space="0" w:color="F4B083" w:themeColor="accent2" w:themeTint="99"/>
+      </w:tblBorders>
+      <w:tblCellMar>
+        <w:top w:w="0" w:type="dxa"/>
+        <w:left w:w="108" w:type="dxa"/>
+        <w:bottom w:w="0" w:type="dxa"/>
+        <w:right w:w="108" w:type="dxa"/>
+      </w:tblCellMar>
+    </w:tblPr>
+    <w:tblStylePr w:type="firstRow">
+      <w:rPr>
+        <w:b/>
+        <w:bCs/>
+        <w:color w:val="FFFFFF" w:themeColor="background1"/>
+      </w:rPr>
+      <w:tblPr/>
+      <w:tcPr>
+        <w:tcBorders>
+          <w:top w:val="single" w:sz="4" w:space="0" w:color="ED7D31" w:themeColor="accent2"/>
+          <w:left w:val="single" w:sz="4" w:space="0" w:color="ED7D31" w:themeColor="accent2"/>
+          <w:bottom w:val="single" w:sz="4" w:space="0" w:color="ED7D31" w:themeColor="accent2"/>
+          <w:right w:val="single" w:sz="4" w:space="0" w:color="ED7D31" w:themeColor="accent2"/>
+          <w:insideH w:val="nil"/>
+          <w:insideV w:val="nil"/>
+        </w:tcBorders>
+        <w:shd w:val="clear" w:color="auto" w:fill="ED7D31" w:themeFill="accent2"/>
+      </w:tcPr>
+    </w:tblStylePr>
+    <w:tblStylePr w:type="lastRow">
+      <w:rPr>
+        <w:b/>
+        <w:bCs/>
+      </w:rPr>
+      <w:tblPr/>
+      <w:tcPr>
+        <w:tcBorders>
+          <w:top w:val="double" w:sz="4" w:space="0" w:color="ED7D31" w:themeColor="accent2"/>
+        </w:tcBorders>
+      </w:tcPr>
+    </w:tblStylePr>
+    <w:tblStylePr w:type="firstCol">
+      <w:rPr>
+        <w:b/>
+        <w:bCs/>
+      </w:rPr>
+    </w:tblStylePr>
+    <w:tblStylePr w:type="lastCol">
+      <w:rPr>
+        <w:b/>
+        <w:bCs/>
+      </w:rPr>
+    </w:tblStylePr>
+    <w:tblStylePr w:type="band1Vert">
+      <w:tblPr/>
+      <w:tcPr>
+        <w:shd w:val="clear" w:color="auto" w:fill="FBE4D5" w:themeFill="accent2" w:themeFillTint="33"/>
+      </w:tcPr>
+    </w:tblStylePr>
+    <w:tblStylePr w:type="band1Horz">
+      <w:tblPr/>
+      <w:tcPr>
+        <w:shd w:val="clear" w:color="auto" w:fill="FBE4D5" w:themeFill="accent2" w:themeFillTint="33"/>
+      </w:tcPr>
+    </w:tblStylePr>
+  </w:style>
+  <w:style w:type="table" w:styleId="GridTable2-Accent2">
+    <w:name w:val="Grid Table 2 Accent 2"/>
+    <w:basedOn w:val="TableNormal"/>
+    <w:uiPriority w:val="47"/>
+    <w:rsid w:val="00FB4B3B"/>
+    <w:pPr>
+      <w:spacing w:after="0" w:line="240" w:lineRule="auto"/>
+    </w:pPr>
+    <w:tblPr>
+      <w:tblStyleRowBandSize w:val="1"/>
+      <w:tblStyleColBandSize w:val="1"/>
+      <w:tblInd w:w="0" w:type="dxa"/>
+      <w:tblBorders>
+        <w:top w:val="single" w:sz="2" w:space="0" w:color="F4B083" w:themeColor="accent2" w:themeTint="99"/>
+        <w:bottom w:val="single" w:sz="2" w:space="0" w:color="F4B083" w:themeColor="accent2" w:themeTint="99"/>
+        <w:insideH w:val="single" w:sz="2" w:space="0" w:color="F4B083" w:themeColor="accent2" w:themeTint="99"/>
+        <w:insideV w:val="single" w:sz="2" w:space="0" w:color="F4B083" w:themeColor="accent2" w:themeTint="99"/>
+      </w:tblBorders>
+      <w:tblCellMar>
+        <w:top w:w="0" w:type="dxa"/>
+        <w:left w:w="108" w:type="dxa"/>
+        <w:bottom w:w="0" w:type="dxa"/>
+        <w:right w:w="108" w:type="dxa"/>
+      </w:tblCellMar>
+    </w:tblPr>
+    <w:tblStylePr w:type="firstRow">
+      <w:rPr>
+        <w:b/>
+        <w:bCs/>
+      </w:rPr>
+      <w:tblPr/>
+      <w:tcPr>
+        <w:tcBorders>
+          <w:top w:val="nil"/>
+          <w:bottom w:val="single" w:sz="12" w:space="0" w:color="F4B083" w:themeColor="accent2" w:themeTint="99"/>
+          <w:insideH w:val="nil"/>
+          <w:insideV w:val="nil"/>
+        </w:tcBorders>
+        <w:shd w:val="clear" w:color="auto" w:fill="FFFFFF" w:themeFill="background1"/>
+      </w:tcPr>
+    </w:tblStylePr>
+    <w:tblStylePr w:type="lastRow">
+      <w:rPr>
+        <w:b/>
+        <w:bCs/>
+      </w:rPr>
+      <w:tblPr/>
+      <w:tcPr>
+        <w:tcBorders>
+          <w:top w:val="double" w:sz="2" w:space="0" w:color="F4B083" w:themeColor="accent2" w:themeTint="99"/>
+          <w:bottom w:val="nil"/>
+          <w:insideH w:val="nil"/>
+          <w:insideV w:val="nil"/>
+        </w:tcBorders>
+        <w:shd w:val="clear" w:color="auto" w:fill="FFFFFF" w:themeFill="background1"/>
+      </w:tcPr>
+    </w:tblStylePr>
+    <w:tblStylePr w:type="firstCol">
+      <w:rPr>
+        <w:b/>
+        <w:bCs/>
+      </w:rPr>
+    </w:tblStylePr>
+    <w:tblStylePr w:type="lastCol">
+      <w:rPr>
+        <w:b/>
+        <w:bCs/>
+      </w:rPr>
+    </w:tblStylePr>
+    <w:tblStylePr w:type="band1Vert">
+      <w:tblPr/>
+      <w:tcPr>
+        <w:shd w:val="clear" w:color="auto" w:fill="FBE4D5" w:themeFill="accent2" w:themeFillTint="33"/>
+      </w:tcPr>
+    </w:tblStylePr>
+    <w:tblStylePr w:type="band1Horz">
+      <w:tblPr/>
+      <w:tcPr>
+        <w:shd w:val="clear" w:color="auto" w:fill="FBE4D5" w:themeFill="accent2" w:themeFillTint="33"/>
+      </w:tcPr>
+    </w:tblStylePr>
+  </w:style>
+  <w:style w:type="table" w:styleId="TableWeb2">
+    <w:name w:val="Table Web 2"/>
+    <w:basedOn w:val="TableNormal"/>
+    <w:uiPriority w:val="99"/>
+    <w:semiHidden/>
+    <w:unhideWhenUsed/>
+    <w:rsid w:val="00FB4B3B"/>
+    <w:tblPr>
+      <w:tblCellSpacing w:w="20" w:type="dxa"/>
+      <w:tblInd w:w="0" w:type="dxa"/>
+      <w:tblBorders>
+        <w:top w:val="inset" w:sz="6" w:space="0" w:color="auto"/>
+        <w:left w:val="inset" w:sz="6" w:space="0" w:color="auto"/>
+        <w:bottom w:val="inset" w:sz="6" w:space="0" w:color="auto"/>
+        <w:right w:val="inset" w:sz="6" w:space="0" w:color="auto"/>
+        <w:insideH w:val="inset" w:sz="6" w:space="0" w:color="auto"/>
+        <w:insideV w:val="inset" w:sz="6" w:space="0" w:color="auto"/>
+      </w:tblBorders>
+      <w:tblCellMar>
+        <w:top w:w="0" w:type="dxa"/>
+        <w:left w:w="108" w:type="dxa"/>
+        <w:bottom w:w="0" w:type="dxa"/>
+        <w:right w:w="108" w:type="dxa"/>
+      </w:tblCellMar>
+    </w:tblPr>
+    <w:trPr>
+      <w:tblCellSpacing w:w="20" w:type="dxa"/>
+    </w:trPr>
+    <w:tcPr>
+      <w:shd w:val="clear" w:color="auto" w:fill="auto"/>
+    </w:tcPr>
+    <w:tblStylePr w:type="firstRow">
+      <w:rPr>
+        <w:color w:val="auto"/>
+      </w:rPr>
+      <w:tblPr/>
+      <w:tcPr>
+        <w:tcBorders>
+          <w:tl2br w:val="none" w:sz="0" w:space="0" w:color="auto"/>
+          <w:tr2bl w:val="none" w:sz="0" w:space="0" w:color="auto"/>
+        </w:tcBorders>
+      </w:tcPr>
+    </w:tblStylePr>
+  </w:style>
+  <w:style w:type="table" w:styleId="ColorfulList-Accent2">
+    <w:name w:val="Colorful List Accent 2"/>
+    <w:basedOn w:val="TableNormal"/>
+    <w:uiPriority w:val="72"/>
+    <w:semiHidden/>
+    <w:unhideWhenUsed/>
+    <w:rsid w:val="00AC663E"/>
+    <w:pPr>
+      <w:spacing w:after="0" w:line="240" w:lineRule="auto"/>
+    </w:pPr>
+    <w:rPr>
+      <w:color w:val="000000" w:themeColor="text1"/>
+    </w:rPr>
+    <w:tblPr>
+      <w:tblStyleRowBandSize w:val="1"/>
+      <w:tblStyleColBandSize w:val="1"/>
+      <w:tblInd w:w="0" w:type="dxa"/>
+      <w:tblCellMar>
+        <w:top w:w="0" w:type="dxa"/>
+        <w:left w:w="108" w:type="dxa"/>
+        <w:bottom w:w="0" w:type="dxa"/>
+        <w:right w:w="108" w:type="dxa"/>
+      </w:tblCellMar>
+    </w:tblPr>
+    <w:tcPr>
+      <w:shd w:val="clear" w:color="auto" w:fill="FDF2EA" w:themeFill="accent2" w:themeFillTint="19"/>
+    </w:tcPr>
+    <w:tblStylePr w:type="firstRow">
+      <w:rPr>
+        <w:b/>
+        <w:bCs/>
+        <w:color w:val="FFFFFF" w:themeColor="background1"/>
+      </w:rPr>
+      <w:tblPr/>
+      <w:tcPr>
+        <w:tcBorders>
+          <w:bottom w:val="single" w:sz="12" w:space="0" w:color="FFFFFF" w:themeColor="background1"/>
+        </w:tcBorders>
+        <w:shd w:val="clear" w:color="auto" w:fill="D25F12" w:themeFill="accent2" w:themeFillShade="CC"/>
+      </w:tcPr>
+    </w:tblStylePr>
+    <w:tblStylePr w:type="lastRow">
+      <w:rPr>
+        <w:b/>
+        <w:bCs/>
+        <w:color w:val="D25F12" w:themeColor="accent2" w:themeShade="CC"/>
+      </w:rPr>
+      <w:tblPr/>
+      <w:tcPr>
+        <w:tcBorders>
+          <w:top w:val="single" w:sz="12" w:space="0" w:color="000000" w:themeColor="text1"/>
+        </w:tcBorders>
+        <w:shd w:val="clear" w:color="auto" w:fill="FFFFFF" w:themeFill="background1"/>
+      </w:tcPr>
+    </w:tblStylePr>
+    <w:tblStylePr w:type="firstCol">
+      <w:rPr>
+        <w:b/>
+        <w:bCs/>
+      </w:rPr>
+    </w:tblStylePr>
+    <w:tblStylePr w:type="lastCol">
+      <w:rPr>
+        <w:b/>
+        <w:bCs/>
+      </w:rPr>
+    </w:tblStylePr>
+    <w:tblStylePr w:type="band1Vert">
+      <w:tblPr/>
+      <w:tcPr>
+        <w:tcBorders>
+          <w:top w:val="nil"/>
+          <w:left w:val="nil"/>
+          <w:bottom w:val="nil"/>
+          <w:right w:val="nil"/>
+          <w:insideH w:val="nil"/>
+          <w:insideV w:val="nil"/>
+        </w:tcBorders>
+        <w:shd w:val="clear" w:color="auto" w:fill="FADECB" w:themeFill="accent2" w:themeFillTint="3F"/>
+      </w:tcPr>
+    </w:tblStylePr>
+    <w:tblStylePr w:type="band1Horz">
+      <w:tblPr/>
+      <w:tcPr>
+        <w:shd w:val="clear" w:color="auto" w:fill="FBE4D5" w:themeFill="accent2" w:themeFillTint="33"/>
+      </w:tcPr>
+    </w:tblStylePr>
+  </w:style>
+  <w:style w:type="table" w:styleId="MediumShading1-Accent2">
+    <w:name w:val="Medium Shading 1 Accent 2"/>
+    <w:basedOn w:val="TableNormal"/>
+    <w:uiPriority w:val="63"/>
+    <w:semiHidden/>
+    <w:unhideWhenUsed/>
+    <w:rsid w:val="00AC663E"/>
+    <w:pPr>
+      <w:spacing w:after="0" w:line="240" w:lineRule="auto"/>
+    </w:pPr>
+    <w:tblPr>
+      <w:tblStyleRowBandSize w:val="1"/>
+      <w:tblStyleColBandSize w:val="1"/>
+      <w:tblInd w:w="0" w:type="dxa"/>
+      <w:tblBorders>
+        <w:top w:val="single" w:sz="8" w:space="0" w:color="F19D64" w:themeColor="accent2" w:themeTint="BF"/>
+        <w:left w:val="single" w:sz="8" w:space="0" w:color="F19D64" w:themeColor="accent2" w:themeTint="BF"/>
+        <w:bottom w:val="single" w:sz="8" w:space="0" w:color="F19D64" w:themeColor="accent2" w:themeTint="BF"/>
+        <w:right w:val="single" w:sz="8" w:space="0" w:color="F19D64" w:themeColor="accent2" w:themeTint="BF"/>
+        <w:insideH w:val="single" w:sz="8" w:space="0" w:color="F19D64" w:themeColor="accent2" w:themeTint="BF"/>
+      </w:tblBorders>
+      <w:tblCellMar>
+        <w:top w:w="0" w:type="dxa"/>
+        <w:left w:w="108" w:type="dxa"/>
+        <w:bottom w:w="0" w:type="dxa"/>
+        <w:right w:w="108" w:type="dxa"/>
+      </w:tblCellMar>
+    </w:tblPr>
+    <w:tblStylePr w:type="firstRow">
+      <w:pPr>
+        <w:spacing w:before="0" w:after="0" w:line="240" w:lineRule="auto"/>
+      </w:pPr>
+      <w:rPr>
+        <w:b/>
+        <w:bCs/>
+        <w:color w:val="FFFFFF" w:themeColor="background1"/>
+      </w:rPr>
+      <w:tblPr/>
+      <w:tcPr>
+        <w:tcBorders>
+          <w:top w:val="single" w:sz="8" w:space="0" w:color="F19D64" w:themeColor="accent2" w:themeTint="BF"/>
+          <w:left w:val="single" w:sz="8" w:space="0" w:color="F19D64" w:themeColor="accent2" w:themeTint="BF"/>
+          <w:bottom w:val="single" w:sz="8" w:space="0" w:color="F19D64" w:themeColor="accent2" w:themeTint="BF"/>
+          <w:right w:val="single" w:sz="8" w:space="0" w:color="F19D64" w:themeColor="accent2" w:themeTint="BF"/>
+          <w:insideH w:val="nil"/>
+          <w:insideV w:val="nil"/>
+        </w:tcBorders>
+        <w:shd w:val="clear" w:color="auto" w:fill="ED7D31" w:themeFill="accent2"/>
+      </w:tcPr>
+    </w:tblStylePr>
+    <w:tblStylePr w:type="lastRow">
+      <w:pPr>
+        <w:spacing w:before="0" w:after="0" w:line="240" w:lineRule="auto"/>
+      </w:pPr>
+      <w:rPr>
+        <w:b/>
+        <w:bCs/>
+      </w:rPr>
+      <w:tblPr/>
+      <w:tcPr>
+        <w:tcBorders>
+          <w:top w:val="double" w:sz="6" w:space="0" w:color="F19D64" w:themeColor="accent2" w:themeTint="BF"/>
+          <w:left w:val="single" w:sz="8" w:space="0" w:color="F19D64" w:themeColor="accent2" w:themeTint="BF"/>
+          <w:bottom w:val="single" w:sz="8" w:space="0" w:color="F19D64" w:themeColor="accent2" w:themeTint="BF"/>
+          <w:right w:val="single" w:sz="8" w:space="0" w:color="F19D64" w:themeColor="accent2" w:themeTint="BF"/>
+          <w:insideH w:val="nil"/>
+          <w:insideV w:val="nil"/>
+        </w:tcBorders>
+      </w:tcPr>
+    </w:tblStylePr>
+    <w:tblStylePr w:type="firstCol">
+      <w:rPr>
+        <w:b/>
+        <w:bCs/>
+      </w:rPr>
+    </w:tblStylePr>
+    <w:tblStylePr w:type="lastCol">
+      <w:rPr>
+        <w:b/>
+        <w:bCs/>
+      </w:rPr>
+    </w:tblStylePr>
+    <w:tblStylePr w:type="band1Vert">
+      <w:tblPr/>
+      <w:tcPr>
+        <w:shd w:val="clear" w:color="auto" w:fill="FADECB" w:themeFill="accent2" w:themeFillTint="3F"/>
+      </w:tcPr>
+    </w:tblStylePr>
+    <w:tblStylePr w:type="band1Horz">
+      <w:tblPr/>
+      <w:tcPr>
+        <w:tcBorders>
+          <w:insideH w:val="nil"/>
+          <w:insideV w:val="nil"/>
+        </w:tcBorders>
+        <w:shd w:val="clear" w:color="auto" w:fill="FADECB" w:themeFill="accent2" w:themeFillTint="3F"/>
+      </w:tcPr>
+    </w:tblStylePr>
+    <w:tblStylePr w:type="band2Horz">
+      <w:tblPr/>
+      <w:tcPr>
+        <w:tcBorders>
+          <w:insideH w:val="nil"/>
+          <w:insideV w:val="nil"/>
+        </w:tcBorders>
+      </w:tcPr>
+    </w:tblStylePr>
+  </w:style>
+  <w:style w:type="table" w:styleId="ListTable4-Accent2">
+    <w:name w:val="List Table 4 Accent 2"/>
+    <w:basedOn w:val="TableNormal"/>
+    <w:uiPriority w:val="49"/>
+    <w:rsid w:val="00AC663E"/>
+    <w:pPr>
+      <w:spacing w:after="0" w:line="240" w:lineRule="auto"/>
+    </w:pPr>
+    <w:tblPr>
+      <w:tblStyleRowBandSize w:val="1"/>
+      <w:tblStyleColBandSize w:val="1"/>
+      <w:tblInd w:w="0" w:type="dxa"/>
+      <w:tblBorders>
+        <w:top w:val="single" w:sz="4" w:space="0" w:color="F4B083" w:themeColor="accent2" w:themeTint="99"/>
+        <w:left w:val="single" w:sz="4" w:space="0" w:color="F4B083" w:themeColor="accent2" w:themeTint="99"/>
+        <w:bottom w:val="single" w:sz="4" w:space="0" w:color="F4B083" w:themeColor="accent2" w:themeTint="99"/>
+        <w:right w:val="single" w:sz="4" w:space="0" w:color="F4B083" w:themeColor="accent2" w:themeTint="99"/>
+        <w:insideH w:val="single" w:sz="4" w:space="0" w:color="F4B083" w:themeColor="accent2" w:themeTint="99"/>
+      </w:tblBorders>
+      <w:tblCellMar>
+        <w:top w:w="0" w:type="dxa"/>
+        <w:left w:w="108" w:type="dxa"/>
+        <w:bottom w:w="0" w:type="dxa"/>
+        <w:right w:w="108" w:type="dxa"/>
+      </w:tblCellMar>
+    </w:tblPr>
+    <w:tblStylePr w:type="firstRow">
+      <w:rPr>
+        <w:b/>
+        <w:bCs/>
+        <w:color w:val="FFFFFF" w:themeColor="background1"/>
+      </w:rPr>
+      <w:tblPr/>
+      <w:tcPr>
+        <w:tcBorders>
+          <w:top w:val="single" w:sz="4" w:space="0" w:color="ED7D31" w:themeColor="accent2"/>
+          <w:left w:val="single" w:sz="4" w:space="0" w:color="ED7D31" w:themeColor="accent2"/>
+          <w:bottom w:val="single" w:sz="4" w:space="0" w:color="ED7D31" w:themeColor="accent2"/>
+          <w:right w:val="single" w:sz="4" w:space="0" w:color="ED7D31" w:themeColor="accent2"/>
+          <w:insideH w:val="nil"/>
+        </w:tcBorders>
+        <w:shd w:val="clear" w:color="auto" w:fill="ED7D31" w:themeFill="accent2"/>
+      </w:tcPr>
+    </w:tblStylePr>
+    <w:tblStylePr w:type="lastRow">
+      <w:rPr>
+        <w:b/>
+        <w:bCs/>
+      </w:rPr>
+      <w:tblPr/>
+      <w:tcPr>
+        <w:tcBorders>
+          <w:top w:val="double" w:sz="4" w:space="0" w:color="F4B083" w:themeColor="accent2" w:themeTint="99"/>
+        </w:tcBorders>
+      </w:tcPr>
+    </w:tblStylePr>
+    <w:tblStylePr w:type="firstCol">
+      <w:rPr>
+        <w:b/>
+        <w:bCs/>
+      </w:rPr>
+    </w:tblStylePr>
+    <w:tblStylePr w:type="lastCol">
+      <w:rPr>
+        <w:b/>
+        <w:bCs/>
+      </w:rPr>
+    </w:tblStylePr>
+    <w:tblStylePr w:type="band1Vert">
+      <w:tblPr/>
+      <w:tcPr>
+        <w:shd w:val="clear" w:color="auto" w:fill="FBE4D5" w:themeFill="accent2" w:themeFillTint="33"/>
+      </w:tcPr>
+    </w:tblStylePr>
+    <w:tblStylePr w:type="band1Horz">
+      <w:tblPr/>
+      <w:tcPr>
+        <w:shd w:val="clear" w:color="auto" w:fill="FBE4D5" w:themeFill="accent2" w:themeFillTint="33"/>
+      </w:tcPr>
+    </w:tblStylePr>
+  </w:style>
+  <w:style w:type="table" w:styleId="LightList-Accent2">
+    <w:name w:val="Light List Accent 2"/>
+    <w:basedOn w:val="TableNormal"/>
+    <w:uiPriority w:val="61"/>
+    <w:semiHidden/>
+    <w:unhideWhenUsed/>
+    <w:rsid w:val="00AC663E"/>
+    <w:pPr>
+      <w:spacing w:after="0" w:line="240" w:lineRule="auto"/>
+    </w:pPr>
+    <w:tblPr>
+      <w:tblStyleRowBandSize w:val="1"/>
+      <w:tblStyleColBandSize w:val="1"/>
+      <w:tblInd w:w="0" w:type="dxa"/>
+      <w:tblBorders>
+        <w:top w:val="single" w:sz="8" w:space="0" w:color="ED7D31" w:themeColor="accent2"/>
+        <w:left w:val="single" w:sz="8" w:space="0" w:color="ED7D31" w:themeColor="accent2"/>
+        <w:bottom w:val="single" w:sz="8" w:space="0" w:color="ED7D31" w:themeColor="accent2"/>
+        <w:right w:val="single" w:sz="8" w:space="0" w:color="ED7D31" w:themeColor="accent2"/>
+      </w:tblBorders>
+      <w:tblCellMar>
+        <w:top w:w="0" w:type="dxa"/>
+        <w:left w:w="108" w:type="dxa"/>
+        <w:bottom w:w="0" w:type="dxa"/>
+        <w:right w:w="108" w:type="dxa"/>
+      </w:tblCellMar>
+    </w:tblPr>
+    <w:tblStylePr w:type="firstRow">
+      <w:pPr>
+        <w:spacing w:before="0" w:after="0" w:line="240" w:lineRule="auto"/>
+      </w:pPr>
+      <w:rPr>
+        <w:b/>
+        <w:bCs/>
+        <w:color w:val="FFFFFF" w:themeColor="background1"/>
+      </w:rPr>
+      <w:tblPr/>
+      <w:tcPr>
+        <w:shd w:val="clear" w:color="auto" w:fill="ED7D31" w:themeFill="accent2"/>
+      </w:tcPr>
+    </w:tblStylePr>
+    <w:tblStylePr w:type="lastRow">
+      <w:pPr>
+        <w:spacing w:before="0" w:after="0" w:line="240" w:lineRule="auto"/>
+      </w:pPr>
+      <w:rPr>
+        <w:b/>
+        <w:bCs/>
+      </w:rPr>
+      <w:tblPr/>
+      <w:tcPr>
+        <w:tcBorders>
+          <w:top w:val="double" w:sz="6" w:space="0" w:color="ED7D31" w:themeColor="accent2"/>
+          <w:left w:val="single" w:sz="8" w:space="0" w:color="ED7D31" w:themeColor="accent2"/>
+          <w:bottom w:val="single" w:sz="8" w:space="0" w:color="ED7D31" w:themeColor="accent2"/>
+          <w:right w:val="single" w:sz="8" w:space="0" w:color="ED7D31" w:themeColor="accent2"/>
+        </w:tcBorders>
+      </w:tcPr>
+    </w:tblStylePr>
+    <w:tblStylePr w:type="firstCol">
+      <w:rPr>
+        <w:b/>
+        <w:bCs/>
+      </w:rPr>
+    </w:tblStylePr>
+    <w:tblStylePr w:type="lastCol">
+      <w:rPr>
+        <w:b/>
+        <w:bCs/>
+      </w:rPr>
+    </w:tblStylePr>
+    <w:tblStylePr w:type="band1Vert">
+      <w:tblPr/>
+      <w:tcPr>
+        <w:tcBorders>
+          <w:top w:val="single" w:sz="8" w:space="0" w:color="ED7D31" w:themeColor="accent2"/>
+          <w:left w:val="single" w:sz="8" w:space="0" w:color="ED7D31" w:themeColor="accent2"/>
+          <w:bottom w:val="single" w:sz="8" w:space="0" w:color="ED7D31" w:themeColor="accent2"/>
+          <w:right w:val="single" w:sz="8" w:space="0" w:color="ED7D31" w:themeColor="accent2"/>
+        </w:tcBorders>
+      </w:tcPr>
+    </w:tblStylePr>
+    <w:tblStylePr w:type="band1Horz">
+      <w:tblPr/>
+      <w:tcPr>
+        <w:tcBorders>
+          <w:top w:val="single" w:sz="8" w:space="0" w:color="ED7D31" w:themeColor="accent2"/>
+          <w:left w:val="single" w:sz="8" w:space="0" w:color="ED7D31" w:themeColor="accent2"/>
+          <w:bottom w:val="single" w:sz="8" w:space="0" w:color="ED7D31" w:themeColor="accent2"/>
+          <w:right w:val="single" w:sz="8" w:space="0" w:color="ED7D31" w:themeColor="accent2"/>
+        </w:tcBorders>
+      </w:tcPr>
+    </w:tblStylePr>
+  </w:style>
+  <w:style w:type="table" w:styleId="GridTable7Colorful-Accent2">
+    <w:name w:val="Grid Table 7 Colorful Accent 2"/>
+    <w:basedOn w:val="TableNormal"/>
+    <w:uiPriority w:val="52"/>
+    <w:rsid w:val="00AC663E"/>
+    <w:pPr>
+      <w:spacing w:after="0" w:line="240" w:lineRule="auto"/>
+    </w:pPr>
+    <w:rPr>
+      <w:color w:val="C45911" w:themeColor="accent2" w:themeShade="BF"/>
+    </w:rPr>
+    <w:tblPr>
+      <w:tblStyleRowBandSize w:val="1"/>
+      <w:tblStyleColBandSize w:val="1"/>
+      <w:tblInd w:w="0" w:type="dxa"/>
+      <w:tblBorders>
+        <w:top w:val="single" w:sz="4" w:space="0" w:color="F4B083" w:themeColor="accent2" w:themeTint="99"/>
+        <w:left w:val="single" w:sz="4" w:space="0" w:color="F4B083" w:themeColor="accent2" w:themeTint="99"/>
+        <w:bottom w:val="single" w:sz="4" w:space="0" w:color="F4B083" w:themeColor="accent2" w:themeTint="99"/>
+        <w:right w:val="single" w:sz="4" w:space="0" w:color="F4B083" w:themeColor="accent2" w:themeTint="99"/>
+        <w:insideH w:val="single" w:sz="4" w:space="0" w:color="F4B083" w:themeColor="accent2" w:themeTint="99"/>
+        <w:insideV w:val="single" w:sz="4" w:space="0" w:color="F4B083" w:themeColor="accent2" w:themeTint="99"/>
+      </w:tblBorders>
+      <w:tblCellMar>
+        <w:top w:w="0" w:type="dxa"/>
+        <w:left w:w="108" w:type="dxa"/>
+        <w:bottom w:w="0" w:type="dxa"/>
+        <w:right w:w="108" w:type="dxa"/>
+      </w:tblCellMar>
+    </w:tblPr>
+    <w:tblStylePr w:type="firstRow">
+      <w:rPr>
+        <w:b/>
+        <w:bCs/>
+      </w:rPr>
+      <w:tblPr/>
+      <w:tcPr>
+        <w:tcBorders>
+          <w:top w:val="nil"/>
+          <w:left w:val="nil"/>
+          <w:right w:val="nil"/>
+          <w:insideH w:val="nil"/>
+          <w:insideV w:val="nil"/>
+        </w:tcBorders>
+        <w:shd w:val="clear" w:color="auto" w:fill="FFFFFF" w:themeFill="background1"/>
+      </w:tcPr>
+    </w:tblStylePr>
+    <w:tblStylePr w:type="lastRow">
+      <w:rPr>
+        <w:b/>
+        <w:bCs/>
+      </w:rPr>
+      <w:tblPr/>
+      <w:tcPr>
+        <w:tcBorders>
+          <w:left w:val="nil"/>
+          <w:bottom w:val="nil"/>
+          <w:right w:val="nil"/>
+          <w:insideH w:val="nil"/>
+          <w:insideV w:val="nil"/>
+        </w:tcBorders>
+        <w:shd w:val="clear" w:color="auto" w:fill="FFFFFF" w:themeFill="background1"/>
+      </w:tcPr>
+    </w:tblStylePr>
+    <w:tblStylePr w:type="firstCol">
+      <w:pPr>
+        <w:jc w:val="right"/>
+      </w:pPr>
+      <w:rPr>
+        <w:i/>
+        <w:iCs/>
+      </w:rPr>
+      <w:tblPr/>
+      <w:tcPr>
+        <w:tcBorders>
+          <w:top w:val="nil"/>
+          <w:left w:val="nil"/>
+          <w:bottom w:val="nil"/>
+          <w:insideH w:val="nil"/>
+          <w:insideV w:val="nil"/>
+        </w:tcBorders>
+        <w:shd w:val="clear" w:color="auto" w:fill="FFFFFF" w:themeFill="background1"/>
+      </w:tcPr>
+    </w:tblStylePr>
+    <w:tblStylePr w:type="lastCol">
+      <w:rPr>
+        <w:i/>
+        <w:iCs/>
+      </w:rPr>
+      <w:tblPr/>
+      <w:tcPr>
+        <w:tcBorders>
+          <w:top w:val="nil"/>
+          <w:bottom w:val="nil"/>
+          <w:right w:val="nil"/>
+          <w:insideH w:val="nil"/>
+          <w:insideV w:val="nil"/>
+        </w:tcBorders>
+        <w:shd w:val="clear" w:color="auto" w:fill="FFFFFF" w:themeFill="background1"/>
+      </w:tcPr>
+    </w:tblStylePr>
+    <w:tblStylePr w:type="band1Vert">
+      <w:tblPr/>
+      <w:tcPr>
+        <w:shd w:val="clear" w:color="auto" w:fill="FBE4D5" w:themeFill="accent2" w:themeFillTint="33"/>
+      </w:tcPr>
+    </w:tblStylePr>
+    <w:tblStylePr w:type="band1Horz">
+      <w:tblPr/>
+      <w:tcPr>
+        <w:shd w:val="clear" w:color="auto" w:fill="FBE4D5" w:themeFill="accent2" w:themeFillTint="33"/>
+      </w:tcPr>
+    </w:tblStylePr>
+    <w:tblStylePr w:type="neCell">
+      <w:tblPr/>
+      <w:tcPr>
+        <w:tcBorders>
+          <w:bottom w:val="single" w:sz="4" w:space="0" w:color="F4B083" w:themeColor="accent2" w:themeTint="99"/>
+        </w:tcBorders>
+      </w:tcPr>
+    </w:tblStylePr>
+    <w:tblStylePr w:type="nwCell">
+      <w:tblPr/>
+      <w:tcPr>
+        <w:tcBorders>
+          <w:bottom w:val="single" w:sz="4" w:space="0" w:color="F4B083" w:themeColor="accent2" w:themeTint="99"/>
+        </w:tcBorders>
+      </w:tcPr>
+    </w:tblStylePr>
+    <w:tblStylePr w:type="seCell">
+      <w:tblPr/>
+      <w:tcPr>
+        <w:tcBorders>
+          <w:top w:val="single" w:sz="4" w:space="0" w:color="F4B083" w:themeColor="accent2" w:themeTint="99"/>
+        </w:tcBorders>
+      </w:tcPr>
+    </w:tblStylePr>
+    <w:tblStylePr w:type="swCell">
+      <w:tblPr/>
+      <w:tcPr>
+        <w:tcBorders>
+          <w:top w:val="single" w:sz="4" w:space="0" w:color="F4B083" w:themeColor="accent2" w:themeTint="99"/>
+        </w:tcBorders>
+      </w:tcPr>
+    </w:tblStylePr>
+  </w:style>
 </w:styles>
 </file>
 
@@ -7205,8 +8076,9 @@
     <w:panose1 w:val="020B0502040204020203"/>
     <w:charset w:val="00"/>
     <w:family w:val="swiss"/>
+    <w:notTrueType/>
     <w:pitch w:val="variable"/>
-    <w:sig w:usb0="E4002EFF" w:usb1="C000E47F" w:usb2="00000009" w:usb3="00000000" w:csb0="000001FF" w:csb1="00000000"/>
+    <w:sig w:usb0="00000003" w:usb1="00000000" w:usb2="00000000" w:usb3="00000000" w:csb0="00000001" w:csb1="00000000"/>
   </w:font>
 </w:fonts>
 </file>
@@ -7228,15 +8100,18 @@
   <w:rsids>
     <w:rsidRoot w:val="00134D3A"/>
     <w:rsid w:val="000B5CA2"/>
+    <w:rsid w:val="00123FC8"/>
     <w:rsid w:val="00134D3A"/>
     <w:rsid w:val="001366B6"/>
     <w:rsid w:val="00191691"/>
     <w:rsid w:val="001D76A7"/>
     <w:rsid w:val="001D7A51"/>
+    <w:rsid w:val="00290326"/>
     <w:rsid w:val="005060B9"/>
     <w:rsid w:val="00582BC1"/>
     <w:rsid w:val="00613561"/>
     <w:rsid w:val="006914C3"/>
+    <w:rsid w:val="007B0C66"/>
     <w:rsid w:val="007F1A13"/>
     <w:rsid w:val="008E6E9A"/>
     <w:rsid w:val="00AA5EAF"/>
@@ -7245,6 +8120,8 @@
     <w:rsid w:val="00D00DF6"/>
     <w:rsid w:val="00D66623"/>
     <w:rsid w:val="00D72F2D"/>
+    <w:rsid w:val="00E21359"/>
+    <w:rsid w:val="00FF0201"/>
   </w:rsids>
   <m:mathPr>
     <m:mathFont m:val="Cambria Math"/>
@@ -8075,7 +8952,7 @@
 </file>
 
 <file path=customXml/itemProps1.xml><?xml version="1.0" encoding="utf-8"?>
-<ds:datastoreItem xmlns:ds="http://schemas.openxmlformats.org/officeDocument/2006/customXml" ds:itemID="{D90D46D7-11EA-429A-9062-2F97E13EDAA5}">
+<ds:datastoreItem xmlns:ds="http://schemas.openxmlformats.org/officeDocument/2006/customXml" ds:itemID="{0AD20EB7-9A08-49AF-93F6-AD2943E45C2A}">
   <ds:schemaRefs>
     <ds:schemaRef ds:uri="http://schemas.openxmlformats.org/officeDocument/2006/bibliography"/>
   </ds:schemaRefs>

</xml_diff>